<commit_message>
menambahkan bab 2 dan membuat list nomor
</commit_message>
<xml_diff>
--- a/LAPORAN KP MOH. AGUNG NURSALIM.docx
+++ b/LAPORAN KP MOH. AGUNG NURSALIM.docx
@@ -768,6 +768,7 @@
           <w:bCs/>
         </w:rPr>
       </w:pPr>
+      <w:proofErr w:type="gramStart"/>
       <w:r>
         <w:rPr>
           <w:b/>
@@ -775,6 +776,7 @@
         </w:rPr>
         <w:t>No.Stambuk</w:t>
       </w:r>
+      <w:proofErr w:type="gramEnd"/>
       <w:r>
         <w:rPr>
           <w:b/>
@@ -913,7 +915,15 @@
           <w:b/>
           <w:bCs/>
         </w:rPr>
-        <w:t xml:space="preserve">Perguruan Tinggi </w:t>
+        <w:t xml:space="preserve">Perguruan </w:t>
+      </w:r>
+      <w:proofErr w:type="gramStart"/>
+      <w:r>
+        <w:rPr>
+          <w:b/>
+          <w:bCs/>
+        </w:rPr>
+        <w:t xml:space="preserve">Tinggi </w:t>
       </w:r>
       <w:r>
         <w:rPr>
@@ -929,6 +939,7 @@
         </w:rPr>
         <w:tab/>
       </w:r>
+      <w:proofErr w:type="gramEnd"/>
       <w:r>
         <w:rPr>
           <w:b/>
@@ -1147,7 +1158,29 @@
                 <w:szCs w:val="24"/>
                 <w:u w:val="single"/>
               </w:rPr>
-              <w:t>Chairunnisa Ar. Lamasitudju, S.Kom., M.Pd.</w:t>
+              <w:t xml:space="preserve">Chairunnisa Ar. Lamasitudju, </w:t>
+            </w:r>
+            <w:proofErr w:type="gramStart"/>
+            <w:r>
+              <w:rPr>
+                <w:b/>
+                <w:bCs/>
+                <w:color w:val="212529"/>
+                <w:szCs w:val="24"/>
+                <w:u w:val="single"/>
+              </w:rPr>
+              <w:t>S.Kom</w:t>
+            </w:r>
+            <w:proofErr w:type="gramEnd"/>
+            <w:r>
+              <w:rPr>
+                <w:b/>
+                <w:bCs/>
+                <w:color w:val="212529"/>
+                <w:szCs w:val="24"/>
+                <w:u w:val="single"/>
+              </w:rPr>
+              <w:t>., M.Pd.</w:t>
             </w:r>
           </w:p>
           <w:p>
@@ -1297,7 +1330,25 @@
                 <w:bCs/>
                 <w:u w:val="single"/>
               </w:rPr>
-              <w:t>Ir. Syaiful Hendra,S.Kom.,M.Kom</w:t>
+              <w:t xml:space="preserve">Ir. Syaiful </w:t>
+            </w:r>
+            <w:proofErr w:type="gramStart"/>
+            <w:r>
+              <w:rPr>
+                <w:b/>
+                <w:bCs/>
+                <w:u w:val="single"/>
+              </w:rPr>
+              <w:t>Hendra,S</w:t>
+            </w:r>
+            <w:proofErr w:type="gramEnd"/>
+            <w:r>
+              <w:rPr>
+                <w:b/>
+                <w:bCs/>
+                <w:u w:val="single"/>
+              </w:rPr>
+              <w:t>.Kom.,M.Kom</w:t>
             </w:r>
           </w:p>
           <w:p>
@@ -1386,8 +1437,13 @@
         <w:ind w:left="585" w:right="749"/>
         <w:jc w:val="center"/>
       </w:pPr>
-      <w:r>
-        <w:t xml:space="preserve">Mengetahui : </w:t>
+      <w:proofErr w:type="gramStart"/>
+      <w:r>
+        <w:t>Mengetahui :</w:t>
+      </w:r>
+      <w:proofErr w:type="gramEnd"/>
+      <w:r>
+        <w:t xml:space="preserve"> </w:t>
       </w:r>
     </w:p>
     <w:p>
@@ -1534,8 +1590,18 @@
                 <w:color w:val="202429"/>
                 <w:u w:val="single" w:color="202429"/>
               </w:rPr>
-              <w:t>Dr. H.M Yazdi Pusadan. S. Kom.,M.Eng.</w:t>
+              <w:t>Dr. H.M Yazdi Pusadan. S. Kom</w:t>
             </w:r>
+            <w:proofErr w:type="gramStart"/>
+            <w:r>
+              <w:rPr>
+                <w:b/>
+                <w:color w:val="202429"/>
+                <w:u w:val="single" w:color="202429"/>
+              </w:rPr>
+              <w:t>.,M.Eng.</w:t>
+            </w:r>
+            <w:proofErr w:type="gramEnd"/>
           </w:p>
           <w:p>
             <w:pPr>
@@ -1762,6 +1828,7 @@
           <w:bCs/>
         </w:rPr>
       </w:pPr>
+      <w:proofErr w:type="gramStart"/>
       <w:r>
         <w:rPr>
           <w:b/>
@@ -1769,6 +1836,7 @@
         </w:rPr>
         <w:t>No.Stambuk</w:t>
       </w:r>
+      <w:proofErr w:type="gramEnd"/>
       <w:r>
         <w:rPr>
           <w:b/>
@@ -1907,7 +1975,15 @@
           <w:b/>
           <w:bCs/>
         </w:rPr>
-        <w:t xml:space="preserve">Perguruan Tinggi </w:t>
+        <w:t xml:space="preserve">Perguruan </w:t>
+      </w:r>
+      <w:proofErr w:type="gramStart"/>
+      <w:r>
+        <w:rPr>
+          <w:b/>
+          <w:bCs/>
+        </w:rPr>
+        <w:t xml:space="preserve">Tinggi </w:t>
       </w:r>
       <w:r>
         <w:rPr>
@@ -1923,6 +1999,7 @@
         </w:rPr>
         <w:tab/>
       </w:r>
+      <w:proofErr w:type="gramEnd"/>
       <w:r>
         <w:rPr>
           <w:b/>
@@ -2406,7 +2483,35 @@
         <w:rPr>
           <w:szCs w:val="24"/>
         </w:rPr>
-        <w:t>Pasar   tradisional   merupakan   pasar   yang berperan  penting  dalam  memajukan  pertumbuhan ekonomi di Indonesia, keberadaan pasar tradisional ini   sangat   membantu   bagi   pemerintah   daerah ataupun   pusat   dan   juga   para   masyarakat   yang menggantungkan hidupnya dalam kegiatan berdagang.  Pasar  Tradisional  adalah  pasar   yang dibangun   dan   dikelola   oleh   pemerintah   pusat, pemerintah   daerah,   BUMN,   BUMD   dan   pihak swasta  yang  tempat  usahanya  berupa  kios,  toko, tenda   dan   los   yang   dimiliki   dan   dikelola   oleh pedagang kecil  ,  menengah,  koperasi  atau  swadaya masyarakat   yang   proses   jual   belinya   dilakukan lewat  proses  tawar  menawar</w:t>
+        <w:t xml:space="preserve">Pasar   tradisional   merupakan   pasar   yang </w:t>
+      </w:r>
+      <w:proofErr w:type="gramStart"/>
+      <w:r>
+        <w:rPr>
+          <w:szCs w:val="24"/>
+        </w:rPr>
+        <w:t>berperan  penting</w:t>
+      </w:r>
+      <w:proofErr w:type="gramEnd"/>
+      <w:r>
+        <w:rPr>
+          <w:szCs w:val="24"/>
+        </w:rPr>
+        <w:t xml:space="preserve">  dalam  memajukan  pertumbuhan ekonomi di Indonesia, keberadaan pasar tradisional ini   sangat   membantu   bagi   pemerintah   daerah ataupun   pusat   dan   juga   para   masyarakat   yang menggantungkan hidupnya dalam kegiatan berdagang.  </w:t>
+      </w:r>
+      <w:proofErr w:type="gramStart"/>
+      <w:r>
+        <w:rPr>
+          <w:szCs w:val="24"/>
+        </w:rPr>
+        <w:t>Pasar  Tradisional</w:t>
+      </w:r>
+      <w:proofErr w:type="gramEnd"/>
+      <w:r>
+        <w:rPr>
+          <w:szCs w:val="24"/>
+        </w:rPr>
+        <w:t xml:space="preserve">  adalah  pasar   yang dibangun   dan   dikelola   oleh   pemerintah   pusat, pemerintah   daerah,   BUMN,   BUMD   dan   pihak swasta  yang  tempat  usahanya  berupa  kios,  toko, tenda   dan   los   yang   dimiliki   dan   dikelola   oleh pedagang kecil  ,  menengah,  koperasi  atau  swadaya masyarakat   yang   proses   jual   belinya   dilakukan lewat  proses  tawar  menawar</w:t>
       </w:r>
       <w:r>
         <w:rPr>
@@ -2432,7 +2537,35 @@
         <w:rPr>
           <w:szCs w:val="24"/>
         </w:rPr>
-        <w:t>Sebagai tempat  yang  menawarkan  berbagai macam  Kebutuhan  Primer,  Sekunder  dan  Tersier yaitu    Pasar    Tradisional    yang    dapat    dijumpai disetiap  daerah  yang  biasanya  terletak  di  ibukota kecamatan. Para pembeli  sebagai  sebuah kelompok yang  menentukan  permintaan  terhadap  produk  dan para  penjual  sebagai  kelompok  yang  menentukan penawaran  terhadap  produk</w:t>
+        <w:t xml:space="preserve">Sebagai </w:t>
+      </w:r>
+      <w:proofErr w:type="gramStart"/>
+      <w:r>
+        <w:rPr>
+          <w:szCs w:val="24"/>
+        </w:rPr>
+        <w:t>tempat  yang</w:t>
+      </w:r>
+      <w:proofErr w:type="gramEnd"/>
+      <w:r>
+        <w:rPr>
+          <w:szCs w:val="24"/>
+        </w:rPr>
+        <w:t xml:space="preserve">  menawarkan  berbagai macam  Kebutuhan  Primer,  Sekunder  dan  Tersier yaitu    Pasar    Tradisional    yang    dapat    dijumpai disetiap  daerah  yang  biasanya  terletak  di  ibukota kecamatan. Para </w:t>
+      </w:r>
+      <w:proofErr w:type="gramStart"/>
+      <w:r>
+        <w:rPr>
+          <w:szCs w:val="24"/>
+        </w:rPr>
+        <w:t>pembeli  sebagai</w:t>
+      </w:r>
+      <w:proofErr w:type="gramEnd"/>
+      <w:r>
+        <w:rPr>
+          <w:szCs w:val="24"/>
+        </w:rPr>
+        <w:t xml:space="preserve">  sebuah kelompok yang  menentukan  permintaan  terhadap  produk  dan para  penjual  sebagai  kelompok  yang  menentukan penawaran  terhadap  produk</w:t>
       </w:r>
       <w:r>
         <w:rPr>
@@ -2449,7 +2582,128 @@
           <w:tab w:val="left" w:pos="4395"/>
         </w:tabs>
         <w:spacing w:line="360" w:lineRule="auto"/>
-        <w:ind w:left="420" w:firstLine="289"/>
+        <w:ind w:left="0" w:firstLine="426"/>
+        <w:rPr>
+          <w:szCs w:val="24"/>
+        </w:rPr>
+      </w:pPr>
+      <w:proofErr w:type="gramStart"/>
+      <w:r>
+        <w:rPr>
+          <w:szCs w:val="24"/>
+        </w:rPr>
+        <w:t>Pangan  adalah</w:t>
+      </w:r>
+      <w:proofErr w:type="gramEnd"/>
+      <w:r>
+        <w:rPr>
+          <w:szCs w:val="24"/>
+        </w:rPr>
+        <w:t xml:space="preserve">  segala  sesuatu  yang  berasal dari  sumber  hayati  produk  pertanian,  perkebunan, kehutanan, perikanan, peternakan, perairan, dan air, baik   yang   diolah   maupun   tidak   diolah   yang</w:t>
+      </w:r>
+      <w:r>
+        <w:rPr>
+          <w:szCs w:val="24"/>
+        </w:rPr>
+        <w:t xml:space="preserve"> </w:t>
+      </w:r>
+      <w:r>
+        <w:rPr>
+          <w:szCs w:val="24"/>
+        </w:rPr>
+        <w:t xml:space="preserve">diperuntukkan sebagai makanan atau minuman bagi konsumsi    manusia,    termasuk    bahan    tambahan Pangan,  bahan  baku  Pangan,  dan  bahan  lainnya yang </w:t>
+      </w:r>
+      <w:r>
+        <w:rPr>
+          <w:szCs w:val="24"/>
+        </w:rPr>
+        <w:lastRenderedPageBreak/>
+        <w:t>digunakan dalam proses penyia</w:t>
+      </w:r>
+      <w:r>
+        <w:rPr>
+          <w:szCs w:val="24"/>
+        </w:rPr>
+        <w:t>-</w:t>
+      </w:r>
+      <w:r>
+        <w:rPr>
+          <w:szCs w:val="24"/>
+        </w:rPr>
+        <w:t>pan, pengolahan,   dan/atau   pembuatan   makanan   atau minuman</w:t>
+      </w:r>
+      <w:r>
+        <w:rPr>
+          <w:szCs w:val="24"/>
+        </w:rPr>
+        <w:t>.</w:t>
+      </w:r>
+    </w:p>
+    <w:p>
+      <w:pPr>
+        <w:pStyle w:val="ListParagraph"/>
+        <w:tabs>
+          <w:tab w:val="left" w:pos="2694"/>
+          <w:tab w:val="left" w:pos="4395"/>
+        </w:tabs>
+        <w:spacing w:line="360" w:lineRule="auto"/>
+        <w:ind w:left="0" w:firstLine="426"/>
+        <w:rPr>
+          <w:szCs w:val="24"/>
+        </w:rPr>
+      </w:pPr>
+      <w:r>
+        <w:rPr>
+          <w:szCs w:val="24"/>
+        </w:rPr>
+        <w:t xml:space="preserve">Sembilan </w:t>
+      </w:r>
+      <w:r>
+        <w:rPr>
+          <w:szCs w:val="24"/>
+        </w:rPr>
+        <w:t xml:space="preserve"> </w:t>
+      </w:r>
+      <w:r>
+        <w:rPr>
+          <w:szCs w:val="24"/>
+        </w:rPr>
+        <w:t xml:space="preserve">bahan makanan pokok yang tergolong kedalam  Kebutuhan  Primer  sebelumnya tidak dapat diketahui pasti harga dipasar tradisional dikarenakan   tidak   adanya   informasi   harga yang diinformasikan maupun dibuat sistem </w:t>
+      </w:r>
+      <w:r>
+        <w:rPr>
+          <w:szCs w:val="24"/>
+        </w:rPr>
+        <w:t xml:space="preserve"> </w:t>
+      </w:r>
+      <w:r>
+        <w:rPr>
+          <w:szCs w:val="24"/>
+        </w:rPr>
+        <w:t xml:space="preserve">yang menginformasikan  kepada  masyarakat  yang  tidak berkegiatan dipasar,sehingga kepastian harga Sembilan  Bahan  Makanan  Pokok  harus   melalui tanya  jawab langsung  dengan  pedagang  dipasar tradisional  dan  juga  belum  adanya  program  yang memanfaatkan teknologi dalam penerapan informasi  harga  kebutuhan  primer dalam  kegiatan </w:t>
+      </w:r>
+      <w:r>
+        <w:rPr>
+          <w:szCs w:val="24"/>
+        </w:rPr>
+        <w:t>b</w:t>
+      </w:r>
+      <w:r>
+        <w:rPr>
+          <w:szCs w:val="24"/>
+        </w:rPr>
+        <w:t>erdagang  yang  mempunyai  potensi untuk memajukan  kegiatan perdagangan.</w:t>
+      </w:r>
+    </w:p>
+    <w:p>
+      <w:pPr>
+        <w:pStyle w:val="ListParagraph"/>
+        <w:tabs>
+          <w:tab w:val="left" w:pos="2694"/>
+          <w:tab w:val="left" w:pos="4395"/>
+        </w:tabs>
+        <w:spacing w:line="360" w:lineRule="auto"/>
+        <w:ind w:left="0" w:firstLine="426"/>
         <w:rPr>
           <w:szCs w:val="24"/>
         </w:rPr>
@@ -2484,6 +2738,21 @@
     </w:p>
     <w:p>
       <w:pPr>
+        <w:spacing w:after="111" w:line="366" w:lineRule="auto"/>
+        <w:ind w:left="0" w:right="15" w:firstLine="426"/>
+      </w:pPr>
+      <w:r>
+        <w:t xml:space="preserve">Bagaimana cara membangun Sistem Informasi </w:t>
+      </w:r>
+      <w:r>
+        <w:t>Harga Bahan Pokok Dan Penting Pasar Kota Palu</w:t>
+      </w:r>
+      <w:r>
+        <w:t xml:space="preserve">? </w:t>
+      </w:r>
+    </w:p>
+    <w:p>
+      <w:pPr>
         <w:pStyle w:val="ListParagraph"/>
         <w:numPr>
           <w:ilvl w:val="1"/>
@@ -2511,6 +2780,141 @@
     </w:p>
     <w:p>
       <w:pPr>
+        <w:tabs>
+          <w:tab w:val="left" w:pos="2694"/>
+          <w:tab w:val="left" w:pos="4395"/>
+        </w:tabs>
+        <w:spacing w:line="480" w:lineRule="auto"/>
+        <w:ind w:left="0" w:firstLine="0"/>
+        <w:rPr>
+          <w:szCs w:val="24"/>
+        </w:rPr>
+      </w:pPr>
+      <w:r>
+        <w:rPr>
+          <w:szCs w:val="24"/>
+        </w:rPr>
+        <w:t>Batasan masalah dalam membangun Sistem Informasi ini:</w:t>
+      </w:r>
+    </w:p>
+    <w:p>
+      <w:pPr>
+        <w:pStyle w:val="ListParagraph"/>
+        <w:numPr>
+          <w:ilvl w:val="0"/>
+          <w:numId w:val="2"/>
+        </w:numPr>
+        <w:tabs>
+          <w:tab w:val="left" w:pos="2694"/>
+          <w:tab w:val="left" w:pos="4395"/>
+        </w:tabs>
+        <w:spacing w:line="360" w:lineRule="auto"/>
+        <w:ind w:left="426" w:hanging="426"/>
+        <w:rPr>
+          <w:szCs w:val="24"/>
+        </w:rPr>
+      </w:pPr>
+      <w:r>
+        <w:rPr>
+          <w:b/>
+          <w:bCs/>
+          <w:szCs w:val="24"/>
+        </w:rPr>
+        <w:t>Aspek Teknologi Informasi:</w:t>
+      </w:r>
+      <w:r>
+        <w:rPr>
+          <w:szCs w:val="24"/>
+        </w:rPr>
+        <w:t xml:space="preserve"> </w:t>
+      </w:r>
+      <w:r>
+        <w:rPr>
+          <w:szCs w:val="24"/>
+        </w:rPr>
+        <w:t>Laporan</w:t>
+      </w:r>
+      <w:r>
+        <w:rPr>
+          <w:szCs w:val="24"/>
+        </w:rPr>
+        <w:t xml:space="preserve"> ini akan berfokus pada aspek teknologi informasi dalam pengembangan sistem informasi harga bahan </w:t>
+      </w:r>
+      <w:proofErr w:type="gramStart"/>
+      <w:r>
+        <w:rPr>
+          <w:szCs w:val="24"/>
+        </w:rPr>
+        <w:t>pokok.</w:t>
+      </w:r>
+      <w:r>
+        <w:rPr>
+          <w:szCs w:val="24"/>
+        </w:rPr>
+        <w:t>M</w:t>
+      </w:r>
+      <w:r>
+        <w:rPr>
+          <w:szCs w:val="24"/>
+        </w:rPr>
+        <w:t>encakup</w:t>
+      </w:r>
+      <w:proofErr w:type="gramEnd"/>
+      <w:r>
+        <w:rPr>
+          <w:szCs w:val="24"/>
+        </w:rPr>
+        <w:t xml:space="preserve"> pemilihan infrastruktur teknologi yang cocok, integrasi data dari, dan analisis data dalam mendukung pengambilan keputusan.</w:t>
+      </w:r>
+    </w:p>
+    <w:p>
+      <w:pPr>
+        <w:pStyle w:val="ListParagraph"/>
+        <w:numPr>
+          <w:ilvl w:val="0"/>
+          <w:numId w:val="2"/>
+        </w:numPr>
+        <w:tabs>
+          <w:tab w:val="left" w:pos="2694"/>
+          <w:tab w:val="left" w:pos="4395"/>
+        </w:tabs>
+        <w:spacing w:line="360" w:lineRule="auto"/>
+        <w:ind w:left="426" w:hanging="426"/>
+        <w:rPr>
+          <w:szCs w:val="24"/>
+        </w:rPr>
+      </w:pPr>
+      <w:r>
+        <w:rPr>
+          <w:b/>
+          <w:bCs/>
+          <w:szCs w:val="24"/>
+        </w:rPr>
+        <w:t>Sumber Data:</w:t>
+      </w:r>
+      <w:r>
+        <w:rPr>
+          <w:szCs w:val="24"/>
+        </w:rPr>
+        <w:t xml:space="preserve"> Penelitian ini akan mengandalkan data harga bahan pokok dari sumber-sumber yang terpercaya dan tersedia, seperti lembaga statistik resmi, pasar, dan toko-toko ritel. Keterbatasan data yang tersedia dari sumber yang berbeda dapat mempengaruhi analisis dan kesimpulan.</w:t>
+      </w:r>
+    </w:p>
+    <w:p>
+      <w:pPr>
+        <w:pStyle w:val="ListParagraph"/>
+        <w:tabs>
+          <w:tab w:val="left" w:pos="2694"/>
+          <w:tab w:val="left" w:pos="4395"/>
+        </w:tabs>
+        <w:spacing w:line="360" w:lineRule="auto"/>
+        <w:ind w:left="426" w:firstLine="0"/>
+        <w:rPr>
+          <w:szCs w:val="24"/>
+        </w:rPr>
+      </w:pPr>
+    </w:p>
+    <w:p>
+      <w:pPr>
         <w:pStyle w:val="ListParagraph"/>
         <w:numPr>
           <w:ilvl w:val="1"/>
@@ -2533,8 +2937,815 @@
           <w:bCs/>
           <w:szCs w:val="24"/>
         </w:rPr>
-        <w:t>Tujuan Praktek</w:t>
-      </w:r>
+        <w:t xml:space="preserve">Tujuan </w:t>
+      </w:r>
+      <w:r>
+        <w:rPr>
+          <w:b/>
+          <w:bCs/>
+          <w:szCs w:val="24"/>
+        </w:rPr>
+        <w:t xml:space="preserve">Kerja </w:t>
+      </w:r>
+      <w:r>
+        <w:rPr>
+          <w:b/>
+          <w:bCs/>
+          <w:szCs w:val="24"/>
+        </w:rPr>
+        <w:t>Praktek</w:t>
+      </w:r>
+    </w:p>
+    <w:p>
+      <w:pPr>
+        <w:spacing w:after="111"/>
+        <w:ind w:left="0" w:right="15" w:firstLine="0"/>
+      </w:pPr>
+      <w:r>
+        <w:t xml:space="preserve">Tujuan yang ingin dicapai dari pelaksanaan kerja praktek </w:t>
+      </w:r>
+      <w:proofErr w:type="gramStart"/>
+      <w:r>
+        <w:t>yaitu :</w:t>
+      </w:r>
+      <w:proofErr w:type="gramEnd"/>
+      <w:r>
+        <w:t xml:space="preserve"> </w:t>
+      </w:r>
+    </w:p>
+    <w:p>
+      <w:pPr>
+        <w:pStyle w:val="ListParagraph"/>
+        <w:numPr>
+          <w:ilvl w:val="0"/>
+          <w:numId w:val="3"/>
+        </w:numPr>
+        <w:tabs>
+          <w:tab w:val="left" w:pos="2694"/>
+          <w:tab w:val="left" w:pos="4395"/>
+        </w:tabs>
+        <w:spacing w:line="360" w:lineRule="auto"/>
+        <w:ind w:left="426" w:hanging="426"/>
+        <w:rPr>
+          <w:szCs w:val="24"/>
+        </w:rPr>
+      </w:pPr>
+      <w:r>
+        <w:rPr>
+          <w:szCs w:val="24"/>
+        </w:rPr>
+        <w:t xml:space="preserve">Mengimplementasikan ilmu yang telah didapatkan pada bangku perkuliahan dan juga bentuk dari implementasi Tri Darma Perguruan Tinggi yaitu: </w:t>
+      </w:r>
+      <w:proofErr w:type="gramStart"/>
+      <w:r>
+        <w:rPr>
+          <w:szCs w:val="24"/>
+        </w:rPr>
+        <w:t>Pendidikan,Penelitian</w:t>
+      </w:r>
+      <w:proofErr w:type="gramEnd"/>
+      <w:r>
+        <w:rPr>
+          <w:szCs w:val="24"/>
+        </w:rPr>
+        <w:t>,dan Pengabdian Masyarakat.</w:t>
+      </w:r>
+    </w:p>
+    <w:p>
+      <w:pPr>
+        <w:pStyle w:val="ListParagraph"/>
+        <w:numPr>
+          <w:ilvl w:val="0"/>
+          <w:numId w:val="3"/>
+        </w:numPr>
+        <w:tabs>
+          <w:tab w:val="left" w:pos="2694"/>
+          <w:tab w:val="left" w:pos="4395"/>
+        </w:tabs>
+        <w:spacing w:line="360" w:lineRule="auto"/>
+        <w:ind w:left="426" w:hanging="426"/>
+        <w:rPr>
+          <w:szCs w:val="24"/>
+        </w:rPr>
+      </w:pPr>
+      <w:r>
+        <w:rPr>
+          <w:szCs w:val="24"/>
+        </w:rPr>
+        <w:t>Mempermudah Masyarakat untuk mengetahui fluktuasi harga bahan pokok dan penting di Kota Palu.</w:t>
+      </w:r>
+    </w:p>
+    <w:p>
+      <w:pPr>
+        <w:pStyle w:val="ListParagraph"/>
+        <w:numPr>
+          <w:ilvl w:val="1"/>
+          <w:numId w:val="1"/>
+        </w:numPr>
+        <w:tabs>
+          <w:tab w:val="left" w:pos="2694"/>
+          <w:tab w:val="left" w:pos="4395"/>
+        </w:tabs>
+        <w:spacing w:line="360" w:lineRule="auto"/>
+        <w:rPr>
+          <w:b/>
+          <w:bCs/>
+          <w:szCs w:val="24"/>
+        </w:rPr>
+      </w:pPr>
+      <w:r>
+        <w:rPr>
+          <w:b/>
+          <w:bCs/>
+          <w:szCs w:val="24"/>
+        </w:rPr>
+        <w:lastRenderedPageBreak/>
+        <w:t>Manfaat Kerja Prakte</w:t>
+      </w:r>
+      <w:r>
+        <w:rPr>
+          <w:b/>
+          <w:bCs/>
+          <w:szCs w:val="24"/>
+        </w:rPr>
+        <w:t>k</w:t>
+      </w:r>
+    </w:p>
+    <w:p>
+      <w:pPr>
+        <w:pStyle w:val="ListParagraph"/>
+        <w:tabs>
+          <w:tab w:val="left" w:pos="2694"/>
+          <w:tab w:val="left" w:pos="4395"/>
+        </w:tabs>
+        <w:spacing w:line="360" w:lineRule="auto"/>
+        <w:ind w:left="420" w:hanging="420"/>
+        <w:rPr>
+          <w:szCs w:val="24"/>
+        </w:rPr>
+      </w:pPr>
+      <w:r>
+        <w:rPr>
+          <w:szCs w:val="24"/>
+        </w:rPr>
+        <w:t>Adapun manfaat dari Kerja Praktek ini adalah:</w:t>
+      </w:r>
+    </w:p>
+    <w:p>
+      <w:pPr>
+        <w:pStyle w:val="ListParagraph"/>
+        <w:numPr>
+          <w:ilvl w:val="0"/>
+          <w:numId w:val="4"/>
+        </w:numPr>
+        <w:tabs>
+          <w:tab w:val="left" w:pos="2694"/>
+          <w:tab w:val="left" w:pos="4395"/>
+        </w:tabs>
+        <w:spacing w:line="360" w:lineRule="auto"/>
+        <w:ind w:left="426" w:hanging="437"/>
+        <w:rPr>
+          <w:szCs w:val="24"/>
+        </w:rPr>
+      </w:pPr>
+      <w:r>
+        <w:rPr>
+          <w:szCs w:val="24"/>
+        </w:rPr>
+        <w:t>Manfaat Akademis</w:t>
+      </w:r>
+    </w:p>
+    <w:p>
+      <w:pPr>
+        <w:pStyle w:val="ListParagraph"/>
+        <w:tabs>
+          <w:tab w:val="left" w:pos="2694"/>
+          <w:tab w:val="left" w:pos="4395"/>
+        </w:tabs>
+        <w:spacing w:line="360" w:lineRule="auto"/>
+        <w:ind w:left="420" w:firstLine="0"/>
+        <w:rPr>
+          <w:szCs w:val="24"/>
+        </w:rPr>
+      </w:pPr>
+      <w:r>
+        <w:rPr>
+          <w:szCs w:val="24"/>
+        </w:rPr>
+        <w:t>Melalui Kerja Praktek ini penulis dapat berkontribusi dan menerapkan konsep dan teori ilmu yang telah didapatkan di perkuliahan sehingga bisa digunakan di instansi</w:t>
+      </w:r>
+      <w:r>
+        <w:rPr>
+          <w:szCs w:val="24"/>
+        </w:rPr>
+        <w:t>.</w:t>
+      </w:r>
+    </w:p>
+    <w:p>
+      <w:pPr>
+        <w:pStyle w:val="ListParagraph"/>
+        <w:numPr>
+          <w:ilvl w:val="0"/>
+          <w:numId w:val="4"/>
+        </w:numPr>
+        <w:tabs>
+          <w:tab w:val="left" w:pos="2694"/>
+          <w:tab w:val="left" w:pos="4395"/>
+        </w:tabs>
+        <w:spacing w:line="360" w:lineRule="auto"/>
+        <w:ind w:left="426" w:hanging="437"/>
+        <w:rPr>
+          <w:szCs w:val="24"/>
+        </w:rPr>
+      </w:pPr>
+      <w:r>
+        <w:rPr>
+          <w:szCs w:val="24"/>
+        </w:rPr>
+        <w:t>Manfaat Praktis</w:t>
+      </w:r>
+    </w:p>
+    <w:p>
+      <w:pPr>
+        <w:pStyle w:val="ListParagraph"/>
+        <w:tabs>
+          <w:tab w:val="left" w:pos="2694"/>
+          <w:tab w:val="left" w:pos="4395"/>
+        </w:tabs>
+        <w:spacing w:line="360" w:lineRule="auto"/>
+        <w:ind w:left="426" w:firstLine="0"/>
+        <w:rPr>
+          <w:szCs w:val="24"/>
+        </w:rPr>
+      </w:pPr>
+      <w:r>
+        <w:rPr>
+          <w:szCs w:val="24"/>
+        </w:rPr>
+        <w:t>Menghasilkan Sistem Informasi Harga Bahan Pokok Dan Penting (BAPOKTING) Pasar Kota Palu yang bisa digunakan untuk me</w:t>
+      </w:r>
+      <w:r>
+        <w:rPr>
+          <w:szCs w:val="24"/>
+        </w:rPr>
+        <w:t>mana</w:t>
+      </w:r>
+      <w:r>
+        <w:rPr>
+          <w:szCs w:val="24"/>
+        </w:rPr>
+        <w:t xml:space="preserve">jemen fluktuasi harga bahan pokok dan penting di Pasar Kota </w:t>
+      </w:r>
+      <w:proofErr w:type="gramStart"/>
+      <w:r>
+        <w:rPr>
+          <w:szCs w:val="24"/>
+        </w:rPr>
+        <w:t>Palu,juga</w:t>
+      </w:r>
+      <w:proofErr w:type="gramEnd"/>
+      <w:r>
+        <w:rPr>
+          <w:szCs w:val="24"/>
+        </w:rPr>
+        <w:t xml:space="preserve"> mempermudah masyarakat untuk mengetahui kenaikan harga berkala harga bahan pokok dan penting di Kota Palu.</w:t>
+      </w:r>
+    </w:p>
+    <w:p>
+      <w:pPr>
+        <w:pStyle w:val="ListParagraph"/>
+        <w:tabs>
+          <w:tab w:val="left" w:pos="2694"/>
+          <w:tab w:val="left" w:pos="4395"/>
+        </w:tabs>
+        <w:spacing w:line="360" w:lineRule="auto"/>
+        <w:ind w:left="426" w:firstLine="0"/>
+        <w:rPr>
+          <w:szCs w:val="24"/>
+        </w:rPr>
+      </w:pPr>
+    </w:p>
+    <w:p>
+      <w:pPr>
+        <w:pStyle w:val="ListParagraph"/>
+        <w:numPr>
+          <w:ilvl w:val="1"/>
+          <w:numId w:val="1"/>
+        </w:numPr>
+        <w:tabs>
+          <w:tab w:val="left" w:pos="2694"/>
+          <w:tab w:val="left" w:pos="4395"/>
+        </w:tabs>
+        <w:spacing w:line="360" w:lineRule="auto"/>
+        <w:rPr>
+          <w:b/>
+          <w:bCs/>
+          <w:szCs w:val="24"/>
+        </w:rPr>
+      </w:pPr>
+      <w:r>
+        <w:rPr>
+          <w:b/>
+          <w:bCs/>
+          <w:szCs w:val="24"/>
+        </w:rPr>
+        <w:t>Sistematika Penulisan</w:t>
+      </w:r>
+    </w:p>
+    <w:p>
+      <w:pPr>
+        <w:pStyle w:val="ListParagraph"/>
+        <w:tabs>
+          <w:tab w:val="left" w:pos="2694"/>
+          <w:tab w:val="left" w:pos="4395"/>
+        </w:tabs>
+        <w:spacing w:line="360" w:lineRule="auto"/>
+        <w:ind w:left="420" w:hanging="420"/>
+        <w:rPr>
+          <w:szCs w:val="24"/>
+        </w:rPr>
+      </w:pPr>
+      <w:r>
+        <w:rPr>
+          <w:szCs w:val="24"/>
+        </w:rPr>
+        <w:t>Pada</w:t>
+      </w:r>
+      <w:r>
+        <w:rPr>
+          <w:szCs w:val="24"/>
+        </w:rPr>
+        <w:t xml:space="preserve"> laporan kerja praktek </w:t>
+      </w:r>
+      <w:proofErr w:type="gramStart"/>
+      <w:r>
+        <w:rPr>
+          <w:szCs w:val="24"/>
+        </w:rPr>
+        <w:t>ini,sistematika</w:t>
+      </w:r>
+      <w:proofErr w:type="gramEnd"/>
+      <w:r>
+        <w:rPr>
+          <w:szCs w:val="24"/>
+        </w:rPr>
+        <w:t xml:space="preserve"> penulisan adalah:</w:t>
+      </w:r>
+    </w:p>
+    <w:p>
+      <w:pPr>
+        <w:pStyle w:val="Heading7"/>
+        <w:spacing w:after="16"/>
+        <w:ind w:left="426" w:hanging="901"/>
+      </w:pPr>
+      <w:r>
+        <w:rPr>
+          <w:szCs w:val="24"/>
+        </w:rPr>
+        <w:tab/>
+      </w:r>
+      <w:r>
+        <w:t xml:space="preserve">BAB I PENDAHULUAN </w:t>
+      </w:r>
+    </w:p>
+    <w:p>
+      <w:pPr>
+        <w:ind w:left="426" w:right="15"/>
+      </w:pPr>
+      <w:r>
+        <w:t xml:space="preserve">Membahas tentang Latar Belakang Masalah, Rumusan Masalah, Batasan Masalah, Tujuan Kerja Praktek, Manfaat Kerja Praktek dan Sistematika Penulisan. </w:t>
+      </w:r>
+    </w:p>
+    <w:p>
+      <w:pPr>
+        <w:ind w:left="426" w:right="15"/>
+      </w:pPr>
+    </w:p>
+    <w:p>
+      <w:pPr>
+        <w:pStyle w:val="Heading7"/>
+        <w:spacing w:after="12"/>
+        <w:ind w:left="426"/>
+      </w:pPr>
+      <w:r>
+        <w:t xml:space="preserve">BAB II GAMBARAN UMUM DAN PERMASALAHAN </w:t>
+      </w:r>
+    </w:p>
+    <w:p>
+      <w:pPr>
+        <w:spacing w:after="3" w:line="275" w:lineRule="auto"/>
+        <w:ind w:left="426" w:firstLine="0"/>
+        <w:jc w:val="left"/>
+      </w:pPr>
+      <w:r>
+        <w:t xml:space="preserve">Menguraikan tentang Gambaran Perusahaan/Instansi, Struktur Organisasi Perusahaan/Instansi, Tugas, Fungsi dan Tata Kerja, Permasalahan- Permasalahan dan Landasan Teori. </w:t>
+      </w:r>
+    </w:p>
+    <w:p>
+      <w:pPr>
+        <w:spacing w:after="3" w:line="275" w:lineRule="auto"/>
+        <w:ind w:left="426" w:firstLine="0"/>
+        <w:jc w:val="left"/>
+      </w:pPr>
+    </w:p>
+    <w:p>
+      <w:pPr>
+        <w:pStyle w:val="Heading7"/>
+        <w:spacing w:after="11"/>
+        <w:ind w:left="426"/>
+      </w:pPr>
+      <w:r>
+        <w:t xml:space="preserve">BAB III METODOLOGI </w:t>
+      </w:r>
+    </w:p>
+    <w:p>
+      <w:pPr>
+        <w:ind w:left="426" w:right="15"/>
+      </w:pPr>
+      <w:r>
+        <w:t xml:space="preserve">Bab ini membahas mengenai Bahan dan Alat Praktek, Objek, Waktu dan Tempat Praktek, Teknik Pengumpulan Data, Tahapan Kerja Praktek dan Jadwal Kerja Praktek. </w:t>
+      </w:r>
+    </w:p>
+    <w:p>
+      <w:pPr>
+        <w:ind w:left="426" w:right="15"/>
+      </w:pPr>
+    </w:p>
+    <w:p>
+      <w:pPr>
+        <w:pStyle w:val="Heading7"/>
+        <w:spacing w:after="12"/>
+        <w:ind w:left="426"/>
+      </w:pPr>
+      <w:r>
+        <w:t xml:space="preserve">BAB IV HASIL DAN PEMBAHASAN </w:t>
+      </w:r>
+    </w:p>
+    <w:p>
+      <w:pPr>
+        <w:ind w:left="426" w:right="15"/>
+      </w:pPr>
+      <w:r>
+        <w:t xml:space="preserve">Bab ini membahas Hasil Kerja Praktek dan Pembahasan yaitu mengenai deskripsi sistem baik sistem yang ada maupun sistem yang akan di bangun. </w:t>
+      </w:r>
+    </w:p>
+    <w:p>
+      <w:pPr>
+        <w:ind w:left="426" w:right="15"/>
+      </w:pPr>
+    </w:p>
+    <w:p>
+      <w:pPr>
+        <w:spacing w:after="8" w:line="259" w:lineRule="auto"/>
+        <w:ind w:left="426"/>
+      </w:pPr>
+      <w:r>
+        <w:rPr>
+          <w:b/>
+        </w:rPr>
+        <w:t xml:space="preserve">BAB V PENUTUP </w:t>
+      </w:r>
+    </w:p>
+    <w:p>
+      <w:pPr>
+        <w:ind w:left="426" w:right="15"/>
+      </w:pPr>
+      <w:r>
+        <w:t>Bab ini membahas Kesimpulan dan Saran.</w:t>
+      </w:r>
+    </w:p>
+    <w:p>
+      <w:pPr>
+        <w:ind w:left="426" w:right="15"/>
+      </w:pPr>
+      <w:r>
+        <w:t xml:space="preserve"> </w:t>
+      </w:r>
+    </w:p>
+    <w:p>
+      <w:pPr>
+        <w:pStyle w:val="Heading7"/>
+        <w:spacing w:after="12"/>
+        <w:ind w:left="426"/>
+      </w:pPr>
+      <w:r>
+        <w:t xml:space="preserve">DAFTAR PUSTAKA </w:t>
+      </w:r>
+    </w:p>
+    <w:p>
+      <w:pPr>
+        <w:ind w:left="426" w:right="15"/>
+      </w:pPr>
+      <w:r>
+        <w:t xml:space="preserve">Bab ini membahas mengenai sumber informasi atau referensi sebagai sumber atau rujukan penulis laporan kerja praktek. </w:t>
+      </w:r>
+    </w:p>
+    <w:p>
+      <w:pPr>
+        <w:ind w:left="426" w:right="15"/>
+      </w:pPr>
+    </w:p>
+    <w:p>
+      <w:pPr>
+        <w:spacing w:after="11" w:line="259" w:lineRule="auto"/>
+        <w:ind w:left="426"/>
+      </w:pPr>
+      <w:r>
+        <w:rPr>
+          <w:b/>
+        </w:rPr>
+        <w:t xml:space="preserve">LAMPIRAN </w:t>
+      </w:r>
+    </w:p>
+    <w:p>
+      <w:pPr>
+        <w:ind w:left="426" w:right="15"/>
+      </w:pPr>
+      <w:r>
+        <w:t xml:space="preserve">Bab ini berisi foto kegiatan, kode program, Daftar hadir, rincian kegiatan. </w:t>
+      </w:r>
+    </w:p>
+    <w:p>
+      <w:pPr>
+        <w:pStyle w:val="ListParagraph"/>
+        <w:tabs>
+          <w:tab w:val="left" w:pos="2694"/>
+          <w:tab w:val="left" w:pos="4395"/>
+        </w:tabs>
+        <w:spacing w:line="360" w:lineRule="auto"/>
+        <w:ind w:left="420" w:hanging="420"/>
+        <w:rPr>
+          <w:szCs w:val="24"/>
+        </w:rPr>
+      </w:pPr>
+    </w:p>
+    <w:p>
+      <w:pPr>
+        <w:tabs>
+          <w:tab w:val="left" w:pos="2694"/>
+          <w:tab w:val="left" w:pos="4395"/>
+        </w:tabs>
+        <w:spacing w:line="480" w:lineRule="auto"/>
+        <w:ind w:hanging="1267"/>
+        <w:jc w:val="center"/>
+        <w:rPr>
+          <w:b/>
+          <w:bCs/>
+          <w:sz w:val="28"/>
+          <w:szCs w:val="28"/>
+        </w:rPr>
+      </w:pPr>
+      <w:r>
+        <w:rPr>
+          <w:b/>
+          <w:bCs/>
+          <w:sz w:val="28"/>
+          <w:szCs w:val="28"/>
+        </w:rPr>
+        <w:lastRenderedPageBreak/>
+        <w:t>BAB I</w:t>
+      </w:r>
+      <w:r>
+        <w:rPr>
+          <w:b/>
+          <w:bCs/>
+          <w:sz w:val="28"/>
+          <w:szCs w:val="28"/>
+        </w:rPr>
+        <w:t>I</w:t>
+      </w:r>
+    </w:p>
+    <w:p>
+      <w:pPr>
+        <w:tabs>
+          <w:tab w:val="left" w:pos="2694"/>
+          <w:tab w:val="left" w:pos="4395"/>
+        </w:tabs>
+        <w:spacing w:line="480" w:lineRule="auto"/>
+        <w:ind w:hanging="1267"/>
+        <w:jc w:val="center"/>
+        <w:rPr>
+          <w:b/>
+          <w:bCs/>
+          <w:sz w:val="28"/>
+          <w:szCs w:val="28"/>
+        </w:rPr>
+      </w:pPr>
+      <w:r>
+        <w:rPr>
+          <w:b/>
+          <w:bCs/>
+          <w:sz w:val="28"/>
+          <w:szCs w:val="28"/>
+        </w:rPr>
+        <w:t>GAMBARAN UMUM DAN PERMASALAHAN</w:t>
+      </w:r>
+    </w:p>
+    <w:p>
+      <w:pPr>
+        <w:pStyle w:val="ListParagraph"/>
+        <w:numPr>
+          <w:ilvl w:val="1"/>
+          <w:numId w:val="4"/>
+        </w:numPr>
+        <w:tabs>
+          <w:tab w:val="left" w:pos="2694"/>
+          <w:tab w:val="left" w:pos="4395"/>
+        </w:tabs>
+        <w:spacing w:line="480" w:lineRule="auto"/>
+        <w:ind w:left="426"/>
+        <w:rPr>
+          <w:b/>
+          <w:bCs/>
+          <w:szCs w:val="24"/>
+        </w:rPr>
+      </w:pPr>
+      <w:r>
+        <w:rPr>
+          <w:b/>
+          <w:bCs/>
+          <w:szCs w:val="24"/>
+        </w:rPr>
+        <w:t>Gambaran Umum Perusahaan/Instansi</w:t>
+      </w:r>
+    </w:p>
+    <w:p>
+      <w:pPr>
+        <w:pStyle w:val="ListParagraph"/>
+        <w:numPr>
+          <w:ilvl w:val="1"/>
+          <w:numId w:val="4"/>
+        </w:numPr>
+        <w:tabs>
+          <w:tab w:val="left" w:pos="2694"/>
+          <w:tab w:val="left" w:pos="4395"/>
+        </w:tabs>
+        <w:spacing w:line="480" w:lineRule="auto"/>
+        <w:ind w:left="426"/>
+        <w:rPr>
+          <w:b/>
+          <w:bCs/>
+          <w:szCs w:val="24"/>
+        </w:rPr>
+      </w:pPr>
+      <w:r>
+        <w:rPr>
+          <w:b/>
+          <w:bCs/>
+          <w:szCs w:val="24"/>
+        </w:rPr>
+        <w:t>Struktur Organisasi Perusahaan/Instansi</w:t>
+      </w:r>
+    </w:p>
+    <w:p>
+      <w:pPr>
+        <w:pStyle w:val="ListParagraph"/>
+        <w:numPr>
+          <w:ilvl w:val="1"/>
+          <w:numId w:val="4"/>
+        </w:numPr>
+        <w:tabs>
+          <w:tab w:val="left" w:pos="2694"/>
+          <w:tab w:val="left" w:pos="4395"/>
+        </w:tabs>
+        <w:spacing w:line="480" w:lineRule="auto"/>
+        <w:ind w:left="426"/>
+        <w:rPr>
+          <w:b/>
+          <w:bCs/>
+          <w:szCs w:val="24"/>
+        </w:rPr>
+      </w:pPr>
+      <w:r>
+        <w:rPr>
+          <w:b/>
+          <w:bCs/>
+          <w:szCs w:val="24"/>
+        </w:rPr>
+        <w:t>Tugas Fungsi dan Tata Kerja</w:t>
+      </w:r>
+    </w:p>
+    <w:p>
+      <w:pPr>
+        <w:pStyle w:val="ListParagraph"/>
+        <w:numPr>
+          <w:ilvl w:val="1"/>
+          <w:numId w:val="4"/>
+        </w:numPr>
+        <w:tabs>
+          <w:tab w:val="left" w:pos="2694"/>
+          <w:tab w:val="left" w:pos="4395"/>
+        </w:tabs>
+        <w:spacing w:line="480" w:lineRule="auto"/>
+        <w:ind w:left="426"/>
+        <w:rPr>
+          <w:b/>
+          <w:bCs/>
+          <w:szCs w:val="24"/>
+        </w:rPr>
+      </w:pPr>
+      <w:r>
+        <w:rPr>
+          <w:b/>
+          <w:bCs/>
+          <w:szCs w:val="24"/>
+        </w:rPr>
+        <w:t>Permasalahan</w:t>
+      </w:r>
+    </w:p>
+    <w:p>
+      <w:pPr>
+        <w:tabs>
+          <w:tab w:val="left" w:pos="2694"/>
+          <w:tab w:val="left" w:pos="4395"/>
+        </w:tabs>
+        <w:spacing w:line="480" w:lineRule="auto"/>
+        <w:ind w:hanging="1267"/>
+        <w:jc w:val="center"/>
+        <w:rPr>
+          <w:b/>
+          <w:bCs/>
+          <w:sz w:val="28"/>
+          <w:szCs w:val="28"/>
+        </w:rPr>
+      </w:pPr>
+    </w:p>
+    <w:p>
+      <w:pPr>
+        <w:tabs>
+          <w:tab w:val="left" w:pos="2694"/>
+          <w:tab w:val="left" w:pos="4395"/>
+        </w:tabs>
+        <w:spacing w:line="480" w:lineRule="auto"/>
+        <w:ind w:hanging="1267"/>
+        <w:rPr>
+          <w:b/>
+          <w:bCs/>
+          <w:sz w:val="28"/>
+          <w:szCs w:val="28"/>
+        </w:rPr>
+      </w:pPr>
+    </w:p>
+    <w:p>
+      <w:pPr>
+        <w:tabs>
+          <w:tab w:val="left" w:pos="2694"/>
+          <w:tab w:val="left" w:pos="4395"/>
+        </w:tabs>
+        <w:spacing w:line="480" w:lineRule="auto"/>
+        <w:ind w:hanging="1267"/>
+        <w:jc w:val="center"/>
+        <w:rPr>
+          <w:b/>
+          <w:bCs/>
+          <w:sz w:val="28"/>
+          <w:szCs w:val="28"/>
+        </w:rPr>
+      </w:pPr>
+    </w:p>
+    <w:p>
+      <w:pPr>
+        <w:pStyle w:val="ListParagraph"/>
+        <w:tabs>
+          <w:tab w:val="left" w:pos="2694"/>
+          <w:tab w:val="left" w:pos="4395"/>
+        </w:tabs>
+        <w:spacing w:line="360" w:lineRule="auto"/>
+        <w:ind w:left="426" w:firstLine="0"/>
+        <w:rPr>
+          <w:szCs w:val="24"/>
+        </w:rPr>
+      </w:pPr>
+    </w:p>
+    <w:p>
+      <w:pPr>
+        <w:spacing w:after="160" w:line="259" w:lineRule="auto"/>
+        <w:ind w:left="0" w:firstLine="0"/>
+        <w:jc w:val="left"/>
+        <w:rPr>
+          <w:szCs w:val="24"/>
+        </w:rPr>
+      </w:pPr>
+      <w:r>
+        <w:rPr>
+          <w:szCs w:val="24"/>
+        </w:rPr>
+        <w:br w:type="page"/>
+      </w:r>
+    </w:p>
+    <w:p>
+      <w:pPr>
+        <w:pStyle w:val="ListParagraph"/>
+        <w:tabs>
+          <w:tab w:val="left" w:pos="2694"/>
+          <w:tab w:val="left" w:pos="4395"/>
+        </w:tabs>
+        <w:spacing w:line="360" w:lineRule="auto"/>
+        <w:ind w:left="426" w:firstLine="0"/>
+        <w:rPr>
+          <w:szCs w:val="24"/>
+        </w:rPr>
+      </w:pPr>
     </w:p>
     <w:sectPr>
       <w:footerReference w:type="default" r:id="rId8"/>
@@ -2617,6 +3828,127 @@
 <file path=word/numbering.xml><?xml version="1.0" encoding="utf-8"?>
 <w:numbering xmlns:wpc="http://schemas.microsoft.com/office/word/2010/wordprocessingCanvas" xmlns:cx="http://schemas.microsoft.com/office/drawing/2014/chartex" xmlns:cx1="http://schemas.microsoft.com/office/drawing/2015/9/8/chartex" xmlns:cx2="http://schemas.microsoft.com/office/drawing/2015/10/21/chartex" xmlns:cx3="http://schemas.microsoft.com/office/drawing/2016/5/9/chartex" xmlns:cx4="http://schemas.microsoft.com/office/drawing/2016/5/10/chartex" xmlns:cx5="http://schemas.microsoft.com/office/drawing/2016/5/11/chartex" xmlns:cx6="http://schemas.microsoft.com/office/drawing/2016/5/12/chartex" xmlns:cx7="http://schemas.microsoft.com/office/drawing/2016/5/13/chartex" xmlns:cx8="http://schemas.microsoft.com/office/drawing/2016/5/14/chartex" xmlns:mc="http://schemas.openxmlformats.org/markup-compatibility/2006" xmlns:aink="http://schemas.microsoft.com/office/drawing/2016/ink" xmlns:am3d="http://schemas.microsoft.com/office/drawing/2017/model3d" xmlns:o="urn:schemas-microsoft-com:office:office" xmlns:oel="http://schemas.microsoft.com/office/2019/extlst" xmlns:r="http://schemas.openxmlformats.org/officeDocument/2006/relationships" xmlns:m="http://schemas.openxmlformats.org/officeDocument/2006/math" xmlns:v="urn:schemas-microsoft-com:vml" xmlns:wp14="http://schemas.microsoft.com/office/word/2010/wordprocessingDrawing" xmlns:wp="http://schemas.openxmlformats.org/drawingml/2006/wordprocessingDrawing" xmlns:w10="urn:schemas-microsoft-com:office:word" xmlns:w="http://schemas.openxmlformats.org/wordprocessingml/2006/main" xmlns:w14="http://schemas.microsoft.com/office/word/2010/wordml" xmlns:w15="http://schemas.microsoft.com/office/word/2012/wordml" xmlns:w16cex="http://schemas.microsoft.com/office/word/2018/wordml/cex" xmlns:w16cid="http://schemas.microsoft.com/office/word/2016/wordml/cid" xmlns:w16="http://schemas.microsoft.com/office/word/2018/wordml" xmlns:w16sdtdh="http://schemas.microsoft.com/office/word/2020/wordml/sdtdatahash" xmlns:w16se="http://schemas.microsoft.com/office/word/2015/wordml/symex" xmlns:wpg="http://schemas.microsoft.com/office/word/2010/wordprocessingGroup" xmlns:wpi="http://schemas.microsoft.com/office/word/2010/wordprocessingInk" xmlns:wne="http://schemas.microsoft.com/office/word/2006/wordml" xmlns:wps="http://schemas.microsoft.com/office/word/2010/wordprocessingShape" mc:Ignorable="w14 w15 w16se w16cid w16 w16cex w16sdtdh wp14">
   <w:abstractNum w:abstractNumId="0" w15:restartNumberingAfterBreak="0">
+    <w:nsid w:val="0E73746F"/>
+    <w:multiLevelType w:val="multilevel"/>
+    <w:tmpl w:val="4242642E"/>
+    <w:lvl w:ilvl="0">
+      <w:start w:val="1"/>
+      <w:numFmt w:val="decimal"/>
+      <w:lvlText w:val="%1."/>
+      <w:lvlJc w:val="left"/>
+      <w:pPr>
+        <w:ind w:left="720" w:hanging="360"/>
+      </w:pPr>
+      <w:rPr>
+        <w:rFonts w:hint="default"/>
+      </w:rPr>
+    </w:lvl>
+    <w:lvl w:ilvl="1">
+      <w:start w:val="1"/>
+      <w:numFmt w:val="decimal"/>
+      <w:isLgl/>
+      <w:lvlText w:val="%1.%2"/>
+      <w:lvlJc w:val="left"/>
+      <w:pPr>
+        <w:ind w:left="622" w:hanging="480"/>
+      </w:pPr>
+      <w:rPr>
+        <w:rFonts w:hint="default"/>
+      </w:rPr>
+    </w:lvl>
+    <w:lvl w:ilvl="2">
+      <w:start w:val="1"/>
+      <w:numFmt w:val="decimal"/>
+      <w:isLgl/>
+      <w:lvlText w:val="%1.%2.%3"/>
+      <w:lvlJc w:val="left"/>
+      <w:pPr>
+        <w:ind w:left="1080" w:hanging="720"/>
+      </w:pPr>
+      <w:rPr>
+        <w:rFonts w:hint="default"/>
+      </w:rPr>
+    </w:lvl>
+    <w:lvl w:ilvl="3">
+      <w:start w:val="1"/>
+      <w:numFmt w:val="decimal"/>
+      <w:isLgl/>
+      <w:lvlText w:val="%1.%2.%3.%4"/>
+      <w:lvlJc w:val="left"/>
+      <w:pPr>
+        <w:ind w:left="1080" w:hanging="720"/>
+      </w:pPr>
+      <w:rPr>
+        <w:rFonts w:hint="default"/>
+      </w:rPr>
+    </w:lvl>
+    <w:lvl w:ilvl="4">
+      <w:start w:val="1"/>
+      <w:numFmt w:val="decimal"/>
+      <w:isLgl/>
+      <w:lvlText w:val="%1.%2.%3.%4.%5"/>
+      <w:lvlJc w:val="left"/>
+      <w:pPr>
+        <w:ind w:left="1440" w:hanging="1080"/>
+      </w:pPr>
+      <w:rPr>
+        <w:rFonts w:hint="default"/>
+      </w:rPr>
+    </w:lvl>
+    <w:lvl w:ilvl="5">
+      <w:start w:val="1"/>
+      <w:numFmt w:val="decimal"/>
+      <w:isLgl/>
+      <w:lvlText w:val="%1.%2.%3.%4.%5.%6"/>
+      <w:lvlJc w:val="left"/>
+      <w:pPr>
+        <w:ind w:left="1440" w:hanging="1080"/>
+      </w:pPr>
+      <w:rPr>
+        <w:rFonts w:hint="default"/>
+      </w:rPr>
+    </w:lvl>
+    <w:lvl w:ilvl="6">
+      <w:start w:val="1"/>
+      <w:numFmt w:val="decimal"/>
+      <w:isLgl/>
+      <w:lvlText w:val="%1.%2.%3.%4.%5.%6.%7"/>
+      <w:lvlJc w:val="left"/>
+      <w:pPr>
+        <w:ind w:left="1800" w:hanging="1440"/>
+      </w:pPr>
+      <w:rPr>
+        <w:rFonts w:hint="default"/>
+      </w:rPr>
+    </w:lvl>
+    <w:lvl w:ilvl="7">
+      <w:start w:val="1"/>
+      <w:numFmt w:val="decimal"/>
+      <w:isLgl/>
+      <w:lvlText w:val="%1.%2.%3.%4.%5.%6.%7.%8"/>
+      <w:lvlJc w:val="left"/>
+      <w:pPr>
+        <w:ind w:left="1800" w:hanging="1440"/>
+      </w:pPr>
+      <w:rPr>
+        <w:rFonts w:hint="default"/>
+      </w:rPr>
+    </w:lvl>
+    <w:lvl w:ilvl="8">
+      <w:start w:val="1"/>
+      <w:numFmt w:val="decimal"/>
+      <w:isLgl/>
+      <w:lvlText w:val="%1.%2.%3.%4.%5.%6.%7.%8.%9"/>
+      <w:lvlJc w:val="left"/>
+      <w:pPr>
+        <w:ind w:left="2160" w:hanging="1800"/>
+      </w:pPr>
+      <w:rPr>
+        <w:rFonts w:hint="default"/>
+      </w:rPr>
+    </w:lvl>
+  </w:abstractNum>
+  <w:abstractNum w:abstractNumId="1" w15:restartNumberingAfterBreak="0">
     <w:nsid w:val="115222F3"/>
     <w:multiLevelType w:val="multilevel"/>
     <w:tmpl w:val="12F0D2B4"/>
@@ -2729,7 +4061,194 @@
       </w:rPr>
     </w:lvl>
   </w:abstractNum>
+  <w:abstractNum w:abstractNumId="2" w15:restartNumberingAfterBreak="0">
+    <w:nsid w:val="317218DF"/>
+    <w:multiLevelType w:val="hybridMultilevel"/>
+    <w:tmpl w:val="9F203470"/>
+    <w:lvl w:ilvl="0" w:tplc="3809000F">
+      <w:start w:val="1"/>
+      <w:numFmt w:val="decimal"/>
+      <w:lvlText w:val="%1."/>
+      <w:lvlJc w:val="left"/>
+      <w:pPr>
+        <w:ind w:left="720" w:hanging="360"/>
+      </w:pPr>
+      <w:rPr>
+        <w:rFonts w:hint="default"/>
+      </w:rPr>
+    </w:lvl>
+    <w:lvl w:ilvl="1" w:tplc="38090019" w:tentative="1">
+      <w:start w:val="1"/>
+      <w:numFmt w:val="lowerLetter"/>
+      <w:lvlText w:val="%2."/>
+      <w:lvlJc w:val="left"/>
+      <w:pPr>
+        <w:ind w:left="1440" w:hanging="360"/>
+      </w:pPr>
+    </w:lvl>
+    <w:lvl w:ilvl="2" w:tplc="3809001B" w:tentative="1">
+      <w:start w:val="1"/>
+      <w:numFmt w:val="lowerRoman"/>
+      <w:lvlText w:val="%3."/>
+      <w:lvlJc w:val="right"/>
+      <w:pPr>
+        <w:ind w:left="2160" w:hanging="180"/>
+      </w:pPr>
+    </w:lvl>
+    <w:lvl w:ilvl="3" w:tplc="3809000F" w:tentative="1">
+      <w:start w:val="1"/>
+      <w:numFmt w:val="decimal"/>
+      <w:lvlText w:val="%4."/>
+      <w:lvlJc w:val="left"/>
+      <w:pPr>
+        <w:ind w:left="2880" w:hanging="360"/>
+      </w:pPr>
+    </w:lvl>
+    <w:lvl w:ilvl="4" w:tplc="38090019" w:tentative="1">
+      <w:start w:val="1"/>
+      <w:numFmt w:val="lowerLetter"/>
+      <w:lvlText w:val="%5."/>
+      <w:lvlJc w:val="left"/>
+      <w:pPr>
+        <w:ind w:left="3600" w:hanging="360"/>
+      </w:pPr>
+    </w:lvl>
+    <w:lvl w:ilvl="5" w:tplc="3809001B" w:tentative="1">
+      <w:start w:val="1"/>
+      <w:numFmt w:val="lowerRoman"/>
+      <w:lvlText w:val="%6."/>
+      <w:lvlJc w:val="right"/>
+      <w:pPr>
+        <w:ind w:left="4320" w:hanging="180"/>
+      </w:pPr>
+    </w:lvl>
+    <w:lvl w:ilvl="6" w:tplc="3809000F" w:tentative="1">
+      <w:start w:val="1"/>
+      <w:numFmt w:val="decimal"/>
+      <w:lvlText w:val="%7."/>
+      <w:lvlJc w:val="left"/>
+      <w:pPr>
+        <w:ind w:left="5040" w:hanging="360"/>
+      </w:pPr>
+    </w:lvl>
+    <w:lvl w:ilvl="7" w:tplc="38090019" w:tentative="1">
+      <w:start w:val="1"/>
+      <w:numFmt w:val="lowerLetter"/>
+      <w:lvlText w:val="%8."/>
+      <w:lvlJc w:val="left"/>
+      <w:pPr>
+        <w:ind w:left="5760" w:hanging="360"/>
+      </w:pPr>
+    </w:lvl>
+    <w:lvl w:ilvl="8" w:tplc="3809001B" w:tentative="1">
+      <w:start w:val="1"/>
+      <w:numFmt w:val="lowerRoman"/>
+      <w:lvlText w:val="%9."/>
+      <w:lvlJc w:val="right"/>
+      <w:pPr>
+        <w:ind w:left="6480" w:hanging="180"/>
+      </w:pPr>
+    </w:lvl>
+  </w:abstractNum>
+  <w:abstractNum w:abstractNumId="3" w15:restartNumberingAfterBreak="0">
+    <w:nsid w:val="3FB5436F"/>
+    <w:multiLevelType w:val="hybridMultilevel"/>
+    <w:tmpl w:val="4498C6D4"/>
+    <w:lvl w:ilvl="0" w:tplc="3809000F">
+      <w:start w:val="1"/>
+      <w:numFmt w:val="decimal"/>
+      <w:lvlText w:val="%1."/>
+      <w:lvlJc w:val="left"/>
+      <w:pPr>
+        <w:ind w:left="720" w:hanging="360"/>
+      </w:pPr>
+      <w:rPr>
+        <w:rFonts w:hint="default"/>
+      </w:rPr>
+    </w:lvl>
+    <w:lvl w:ilvl="1" w:tplc="38090019" w:tentative="1">
+      <w:start w:val="1"/>
+      <w:numFmt w:val="lowerLetter"/>
+      <w:lvlText w:val="%2."/>
+      <w:lvlJc w:val="left"/>
+      <w:pPr>
+        <w:ind w:left="1440" w:hanging="360"/>
+      </w:pPr>
+    </w:lvl>
+    <w:lvl w:ilvl="2" w:tplc="3809001B" w:tentative="1">
+      <w:start w:val="1"/>
+      <w:numFmt w:val="lowerRoman"/>
+      <w:lvlText w:val="%3."/>
+      <w:lvlJc w:val="right"/>
+      <w:pPr>
+        <w:ind w:left="2160" w:hanging="180"/>
+      </w:pPr>
+    </w:lvl>
+    <w:lvl w:ilvl="3" w:tplc="3809000F" w:tentative="1">
+      <w:start w:val="1"/>
+      <w:numFmt w:val="decimal"/>
+      <w:lvlText w:val="%4."/>
+      <w:lvlJc w:val="left"/>
+      <w:pPr>
+        <w:ind w:left="2880" w:hanging="360"/>
+      </w:pPr>
+    </w:lvl>
+    <w:lvl w:ilvl="4" w:tplc="38090019" w:tentative="1">
+      <w:start w:val="1"/>
+      <w:numFmt w:val="lowerLetter"/>
+      <w:lvlText w:val="%5."/>
+      <w:lvlJc w:val="left"/>
+      <w:pPr>
+        <w:ind w:left="3600" w:hanging="360"/>
+      </w:pPr>
+    </w:lvl>
+    <w:lvl w:ilvl="5" w:tplc="3809001B" w:tentative="1">
+      <w:start w:val="1"/>
+      <w:numFmt w:val="lowerRoman"/>
+      <w:lvlText w:val="%6."/>
+      <w:lvlJc w:val="right"/>
+      <w:pPr>
+        <w:ind w:left="4320" w:hanging="180"/>
+      </w:pPr>
+    </w:lvl>
+    <w:lvl w:ilvl="6" w:tplc="3809000F" w:tentative="1">
+      <w:start w:val="1"/>
+      <w:numFmt w:val="decimal"/>
+      <w:lvlText w:val="%7."/>
+      <w:lvlJc w:val="left"/>
+      <w:pPr>
+        <w:ind w:left="5040" w:hanging="360"/>
+      </w:pPr>
+    </w:lvl>
+    <w:lvl w:ilvl="7" w:tplc="38090019" w:tentative="1">
+      <w:start w:val="1"/>
+      <w:numFmt w:val="lowerLetter"/>
+      <w:lvlText w:val="%8."/>
+      <w:lvlJc w:val="left"/>
+      <w:pPr>
+        <w:ind w:left="5760" w:hanging="360"/>
+      </w:pPr>
+    </w:lvl>
+    <w:lvl w:ilvl="8" w:tplc="3809001B" w:tentative="1">
+      <w:start w:val="1"/>
+      <w:numFmt w:val="lowerRoman"/>
+      <w:lvlText w:val="%9."/>
+      <w:lvlJc w:val="right"/>
+      <w:pPr>
+        <w:ind w:left="6480" w:hanging="180"/>
+      </w:pPr>
+    </w:lvl>
+  </w:abstractNum>
   <w:num w:numId="1" w16cid:durableId="1716467798">
+    <w:abstractNumId w:val="1"/>
+  </w:num>
+  <w:num w:numId="2" w16cid:durableId="892470096">
+    <w:abstractNumId w:val="2"/>
+  </w:num>
+  <w:num w:numId="3" w16cid:durableId="1885092608">
+    <w:abstractNumId w:val="3"/>
+  </w:num>
+  <w:num w:numId="4" w16cid:durableId="154103774">
     <w:abstractNumId w:val="0"/>
   </w:num>
 </w:numbering>

</xml_diff>